<commit_message>
minor bug and added all the documentation of the project
</commit_message>
<xml_diff>
--- a/Francisco Garcia - WriteUp.docx
+++ b/Francisco Garcia - WriteUp.docx
@@ -37,7 +37,7 @@
           <w:szCs w:val="28"/>
           <w:lang w:val="en-GB"/>
         </w:rPr>
-        <w:t>Set up the file structure, create the GitHub project, and the main class with the presentation and the menu</w:t>
+        <w:t xml:space="preserve">Set up the file structure, create the GitHub project, </w:t>
       </w:r>
       <w:r>
         <w:rPr>
@@ -46,147 +46,177 @@
           <w:szCs w:val="28"/>
           <w:lang w:val="en-GB"/>
         </w:rPr>
-        <w:t>”</w:t>
-      </w:r>
-    </w:p>
-    <w:p>
-      <w:pPr>
-        <w:pStyle w:val="Prrafodelista"/>
-        <w:numPr>
-          <w:ilvl w:val="0"/>
-          <w:numId w:val="1"/>
-        </w:numPr>
-        <w:rPr>
-          <w:lang w:val="en-GB"/>
-        </w:rPr>
-      </w:pPr>
-      <w:r>
-        <w:rPr>
-          <w:lang w:val="en-GB"/>
-        </w:rPr>
-        <w:t>The objective during the first sprint is to create the first steps of our project, creating the file structure of it, creating our online repository and preparing the first steps into de application. We can separate the task in the following steps:</w:t>
-      </w:r>
-    </w:p>
-    <w:p>
-      <w:pPr>
-        <w:pStyle w:val="Prrafodelista"/>
-        <w:ind w:left="360"/>
-        <w:rPr>
-          <w:lang w:val="en-GB"/>
-        </w:rPr>
-      </w:pPr>
-    </w:p>
-    <w:p>
-      <w:pPr>
-        <w:pStyle w:val="Prrafodelista"/>
-        <w:numPr>
-          <w:ilvl w:val="0"/>
-          <w:numId w:val="2"/>
-        </w:numPr>
-        <w:rPr>
-          <w:lang w:val="en-GB"/>
-        </w:rPr>
-      </w:pPr>
-      <w:r>
-        <w:rPr>
-          <w:lang w:val="en-GB"/>
-        </w:rPr>
-        <w:t>Create the Java project in Eclipse, and create the file structure</w:t>
-      </w:r>
-      <w:r>
-        <w:rPr>
-          <w:lang w:val="en-GB"/>
-        </w:rPr>
-        <w:t>.</w:t>
-      </w:r>
-    </w:p>
-    <w:p>
-      <w:pPr>
-        <w:pStyle w:val="Prrafodelista"/>
-        <w:numPr>
-          <w:ilvl w:val="0"/>
-          <w:numId w:val="2"/>
-        </w:numPr>
-        <w:rPr>
-          <w:lang w:val="en-GB"/>
-        </w:rPr>
-      </w:pPr>
-      <w:r>
-        <w:rPr>
-          <w:lang w:val="en-GB"/>
-        </w:rPr>
-        <w:t>Create the repository in GitHub, adding a readme file with the description of the project, its objectives, and more details</w:t>
-      </w:r>
-      <w:r>
-        <w:rPr>
-          <w:lang w:val="en-GB"/>
-        </w:rPr>
-        <w:t>.</w:t>
-      </w:r>
-    </w:p>
-    <w:p>
-      <w:pPr>
-        <w:pStyle w:val="Prrafodelista"/>
-        <w:numPr>
-          <w:ilvl w:val="0"/>
-          <w:numId w:val="2"/>
-        </w:numPr>
-        <w:rPr>
-          <w:lang w:val="en-GB"/>
-        </w:rPr>
-      </w:pPr>
-      <w:r>
-        <w:rPr>
-          <w:lang w:val="en-GB"/>
-        </w:rPr>
-        <w:t>Starting the developing of the application. We need to add the user presentation and the menu</w:t>
-      </w:r>
-      <w:r>
-        <w:rPr>
-          <w:lang w:val="en-GB"/>
-        </w:rPr>
-        <w:t>.</w:t>
-      </w:r>
-    </w:p>
-    <w:p>
-      <w:pPr>
-        <w:rPr>
-          <w:lang w:val="en-GB"/>
-        </w:rPr>
-      </w:pPr>
-      <w:r>
-        <w:rPr>
-          <w:lang w:val="en-GB"/>
-        </w:rPr>
-        <w:t>Estimated time to complete: 8 hours</w:t>
-      </w:r>
-    </w:p>
-    <w:p>
-      <w:pPr>
-        <w:rPr>
-          <w:lang w:val="en-GB"/>
-        </w:rPr>
-      </w:pPr>
-    </w:p>
-    <w:p>
-      <w:pPr>
-        <w:pStyle w:val="Ttulo1"/>
+        <w:t>configuration of the Tomcat server and MySQL server, the Maven project, prepare the hibernate.cfg.xml and the MySQL database and the Java Entities</w:t>
+      </w:r>
+      <w:r>
         <w:rPr>
           <w:rFonts w:asciiTheme="minorHAnsi" w:hAnsiTheme="minorHAnsi" w:cstheme="minorHAnsi"/>
           <w:sz w:val="28"/>
           <w:szCs w:val="28"/>
           <w:lang w:val="en-GB"/>
         </w:rPr>
-      </w:pPr>
-      <w:r>
+        <w:t>”</w:t>
+      </w:r>
+    </w:p>
+    <w:p>
+      <w:pPr>
+        <w:pStyle w:val="Prrafodelista"/>
+        <w:numPr>
+          <w:ilvl w:val="0"/>
+          <w:numId w:val="1"/>
+        </w:numPr>
+        <w:rPr>
+          <w:lang w:val="en-GB"/>
+        </w:rPr>
+      </w:pPr>
+      <w:r>
+        <w:rPr>
+          <w:lang w:val="en-GB"/>
+        </w:rPr>
+        <w:t>The objective during the first sprint is to create the first steps of our project, creating the file structure of it, creating our online repository and preparing the first steps into de application. We can separate the task in the following steps:</w:t>
+      </w:r>
+    </w:p>
+    <w:p>
+      <w:pPr>
+        <w:pStyle w:val="Prrafodelista"/>
+        <w:ind w:left="360"/>
+        <w:rPr>
+          <w:lang w:val="en-GB"/>
+        </w:rPr>
+      </w:pPr>
+    </w:p>
+    <w:p>
+      <w:pPr>
+        <w:pStyle w:val="Prrafodelista"/>
+        <w:numPr>
+          <w:ilvl w:val="0"/>
+          <w:numId w:val="2"/>
+        </w:numPr>
+        <w:rPr>
+          <w:lang w:val="en-GB"/>
+        </w:rPr>
+      </w:pPr>
+      <w:r>
+        <w:rPr>
+          <w:lang w:val="en-GB"/>
+        </w:rPr>
+        <w:t>Create the Java project in Eclipse, and create the file structure</w:t>
+      </w:r>
+      <w:r>
+        <w:rPr>
+          <w:lang w:val="en-GB"/>
+        </w:rPr>
+        <w:t>.</w:t>
+      </w:r>
+    </w:p>
+    <w:p>
+      <w:pPr>
+        <w:pStyle w:val="Prrafodelista"/>
+        <w:numPr>
+          <w:ilvl w:val="0"/>
+          <w:numId w:val="2"/>
+        </w:numPr>
+        <w:rPr>
+          <w:lang w:val="en-GB"/>
+        </w:rPr>
+      </w:pPr>
+      <w:r>
+        <w:rPr>
+          <w:lang w:val="en-GB"/>
+        </w:rPr>
+        <w:t>Create the repository in GitHub, adding a readme file with the description of the project, its objectives, and more details</w:t>
+      </w:r>
+      <w:r>
+        <w:rPr>
+          <w:lang w:val="en-GB"/>
+        </w:rPr>
+        <w:t>.</w:t>
+      </w:r>
+    </w:p>
+    <w:p>
+      <w:pPr>
+        <w:pStyle w:val="Prrafodelista"/>
+        <w:numPr>
+          <w:ilvl w:val="0"/>
+          <w:numId w:val="2"/>
+        </w:numPr>
+        <w:rPr>
+          <w:lang w:val="en-GB"/>
+        </w:rPr>
+      </w:pPr>
+      <w:r>
+        <w:rPr>
+          <w:lang w:val="en-GB"/>
+        </w:rPr>
+        <w:t>Configure and test the Tomcat server, the MySQL server and the Maven project. Test the connection via Hibernate</w:t>
+      </w:r>
+    </w:p>
+    <w:p>
+      <w:pPr>
+        <w:pStyle w:val="Prrafodelista"/>
+        <w:numPr>
+          <w:ilvl w:val="0"/>
+          <w:numId w:val="2"/>
+        </w:numPr>
+        <w:rPr>
+          <w:lang w:val="en-GB"/>
+        </w:rPr>
+      </w:pPr>
+      <w:r>
+        <w:rPr>
+          <w:lang w:val="en-GB"/>
+        </w:rPr>
+        <w:t>Design and configure the database.</w:t>
+      </w:r>
+    </w:p>
+    <w:p>
+      <w:pPr>
+        <w:pStyle w:val="Prrafodelista"/>
+        <w:numPr>
+          <w:ilvl w:val="0"/>
+          <w:numId w:val="2"/>
+        </w:numPr>
+        <w:rPr>
+          <w:lang w:val="en-GB"/>
+        </w:rPr>
+      </w:pPr>
+      <w:r>
+        <w:rPr>
+          <w:lang w:val="en-GB"/>
+        </w:rPr>
+        <w:t>Start developing the entities in Java and the relationship of this with the database tables and columns</w:t>
+      </w:r>
+    </w:p>
+    <w:p>
+      <w:pPr>
+        <w:rPr>
+          <w:lang w:val="en-GB"/>
+        </w:rPr>
+      </w:pPr>
+      <w:r>
+        <w:rPr>
+          <w:lang w:val="en-GB"/>
+        </w:rPr>
+        <w:t>Estimated time to complete: 8 hours</w:t>
+      </w:r>
+    </w:p>
+    <w:p>
+      <w:pPr>
+        <w:rPr>
+          <w:lang w:val="en-GB"/>
+        </w:rPr>
+      </w:pPr>
+    </w:p>
+    <w:p>
+      <w:pPr>
+        <w:pStyle w:val="Ttulo1"/>
         <w:rPr>
           <w:rFonts w:asciiTheme="minorHAnsi" w:hAnsiTheme="minorHAnsi" w:cstheme="minorHAnsi"/>
           <w:sz w:val="28"/>
           <w:szCs w:val="28"/>
           <w:lang w:val="en-GB"/>
         </w:rPr>
-        <w:t xml:space="preserve">Sprint </w:t>
-      </w:r>
+      </w:pPr>
       <w:r>
         <w:rPr>
           <w:rFonts w:asciiTheme="minorHAnsi" w:hAnsiTheme="minorHAnsi" w:cstheme="minorHAnsi"/>
@@ -194,7 +224,7 @@
           <w:szCs w:val="28"/>
           <w:lang w:val="en-GB"/>
         </w:rPr>
-        <w:t>2</w:t>
+        <w:t xml:space="preserve">Sprint </w:t>
       </w:r>
       <w:r>
         <w:rPr>
@@ -203,7 +233,7 @@
           <w:szCs w:val="28"/>
           <w:lang w:val="en-GB"/>
         </w:rPr>
-        <w:t xml:space="preserve">: </w:t>
+        <w:t>2</w:t>
       </w:r>
       <w:r>
         <w:rPr>
@@ -212,7 +242,7 @@
           <w:szCs w:val="28"/>
           <w:lang w:val="en-GB"/>
         </w:rPr>
-        <w:t>“</w:t>
+        <w:t xml:space="preserve">: </w:t>
       </w:r>
       <w:r>
         <w:rPr>
@@ -221,7 +251,7 @@
           <w:szCs w:val="28"/>
           <w:lang w:val="en-GB"/>
         </w:rPr>
-        <w:t>Developing the behaviour of the application. Create the functionalities for the different requisites of the application</w:t>
+        <w:t>“</w:t>
       </w:r>
       <w:r>
         <w:rPr>
@@ -230,6 +260,15 @@
           <w:szCs w:val="28"/>
           <w:lang w:val="en-GB"/>
         </w:rPr>
+        <w:t>Developing of the web Servlets. Preparing the DB Java code and the Queries, and developing of the services</w:t>
+      </w:r>
+      <w:r>
+        <w:rPr>
+          <w:rFonts w:asciiTheme="minorHAnsi" w:hAnsiTheme="minorHAnsi" w:cstheme="minorHAnsi"/>
+          <w:sz w:val="28"/>
+          <w:szCs w:val="28"/>
+          <w:lang w:val="en-GB"/>
+        </w:rPr>
         <w:t>”</w:t>
       </w:r>
     </w:p>
@@ -248,7 +287,7 @@
         <w:rPr>
           <w:lang w:val="en-GB"/>
         </w:rPr>
-        <w:t>With the menu prepared, and all the background ready, we can focus on the behaviour of the application. Following the requisites requested by the customer, we need to implement the following functions:</w:t>
+        <w:t>Once the servers are configured, and the DB is ready to start to work with it, we need to start to develop the first points of our application:</w:t>
       </w:r>
     </w:p>
     <w:p>
@@ -275,7 +314,7 @@
         <w:rPr>
           <w:lang w:val="en-GB"/>
         </w:rPr>
-        <w:t>The users can list the files in the folder in ascending order.</w:t>
+        <w:t>Develop the web Servlets, with the logic of the webpages and the behaviour between they, and the calls to the queries</w:t>
       </w:r>
     </w:p>
     <w:p>
@@ -293,7 +332,7 @@
         <w:rPr>
           <w:lang w:val="en-GB"/>
         </w:rPr>
-        <w:t>The users can delete a file from the directory inserting the file name. This function must be case sensitive to prevent errors from the users.</w:t>
+        <w:t>Develop the Java code to stablish the connection between Java and the DB. We also need to prepare the queries necessaries to the functionalities needed by our web app.</w:t>
       </w:r>
     </w:p>
     <w:p>
@@ -311,7 +350,92 @@
         <w:rPr>
           <w:lang w:val="en-GB"/>
         </w:rPr>
-        <w:t>The users can search if a file exists or not in the folder.</w:t>
+        <w:t>Crate the java service that will use our queries</w:t>
+      </w:r>
+    </w:p>
+    <w:p>
+      <w:pPr>
+        <w:rPr>
+          <w:lang w:val="en-GB"/>
+        </w:rPr>
+      </w:pPr>
+      <w:r>
+        <w:rPr>
+          <w:lang w:val="en-GB"/>
+        </w:rPr>
+        <w:t>Estimated time to complete: 8 hours</w:t>
+      </w:r>
+    </w:p>
+    <w:p>
+      <w:pPr>
+        <w:rPr>
+          <w:lang w:val="en-GB"/>
+        </w:rPr>
+      </w:pPr>
+    </w:p>
+    <w:p>
+      <w:pPr>
+        <w:pStyle w:val="Ttulo1"/>
+        <w:rPr>
+          <w:rFonts w:asciiTheme="minorHAnsi" w:hAnsiTheme="minorHAnsi" w:cstheme="minorHAnsi"/>
+          <w:sz w:val="28"/>
+          <w:szCs w:val="28"/>
+          <w:lang w:val="en-GB"/>
+        </w:rPr>
+      </w:pPr>
+      <w:r>
+        <w:rPr>
+          <w:rFonts w:asciiTheme="minorHAnsi" w:hAnsiTheme="minorHAnsi" w:cstheme="minorHAnsi"/>
+          <w:sz w:val="28"/>
+          <w:szCs w:val="28"/>
+          <w:lang w:val="en-GB"/>
+        </w:rPr>
+        <w:t xml:space="preserve">Sprint </w:t>
+      </w:r>
+      <w:r>
+        <w:rPr>
+          <w:rFonts w:asciiTheme="minorHAnsi" w:hAnsiTheme="minorHAnsi" w:cstheme="minorHAnsi"/>
+          <w:sz w:val="28"/>
+          <w:szCs w:val="28"/>
+          <w:lang w:val="en-GB"/>
+        </w:rPr>
+        <w:t>3</w:t>
+      </w:r>
+      <w:r>
+        <w:rPr>
+          <w:rFonts w:asciiTheme="minorHAnsi" w:hAnsiTheme="minorHAnsi" w:cstheme="minorHAnsi"/>
+          <w:sz w:val="28"/>
+          <w:szCs w:val="28"/>
+          <w:lang w:val="en-GB"/>
+        </w:rPr>
+        <w:t xml:space="preserve">: </w:t>
+      </w:r>
+      <w:r>
+        <w:rPr>
+          <w:rFonts w:asciiTheme="minorHAnsi" w:hAnsiTheme="minorHAnsi" w:cstheme="minorHAnsi"/>
+          <w:sz w:val="28"/>
+          <w:szCs w:val="28"/>
+          <w:lang w:val="en-GB"/>
+        </w:rPr>
+        <w:t>“</w:t>
+      </w:r>
+      <w:r>
+        <w:rPr>
+          <w:rFonts w:asciiTheme="minorHAnsi" w:hAnsiTheme="minorHAnsi" w:cstheme="minorHAnsi"/>
+          <w:sz w:val="28"/>
+          <w:szCs w:val="28"/>
+          <w:lang w:val="en-GB"/>
+        </w:rPr>
+        <w:t>Prepare the JSP files. Testing the correct operation of the web app</w:t>
+      </w:r>
+      <w:r>
+        <w:rPr>
+          <w:rFonts w:asciiTheme="minorHAnsi" w:hAnsiTheme="minorHAnsi" w:cstheme="minorHAnsi"/>
+          <w:sz w:val="28"/>
+          <w:szCs w:val="28"/>
+          <w:lang w:val="en-GB"/>
+        </w:rPr>
+        <w:t>”</w:t>
       </w:r>
     </w:p>
     <w:p>
@@ -319,25 +443,208 @@
         <w:pStyle w:val="Prrafodelista"/>
         <w:numPr>
           <w:ilvl w:val="0"/>
-          <w:numId w:val="3"/>
-        </w:numPr>
-        <w:rPr>
-          <w:lang w:val="en-GB"/>
-        </w:rPr>
-      </w:pPr>
-      <w:r>
-        <w:rPr>
-          <w:lang w:val="en-GB"/>
-        </w:rPr>
-        <w:t>The users can navigate through the application, going back to the previous menu if they want, or leave completely from the application.</w:t>
-      </w:r>
-    </w:p>
-    <w:p>
-      <w:pPr>
-        <w:rPr>
-          <w:lang w:val="en-GB"/>
-        </w:rPr>
-      </w:pPr>
+          <w:numId w:val="1"/>
+        </w:numPr>
+        <w:rPr>
+          <w:lang w:val="en-GB"/>
+        </w:rPr>
+      </w:pPr>
+      <w:r>
+        <w:rPr>
+          <w:lang w:val="en-GB"/>
+        </w:rPr>
+        <w:t>To finish, with all the connections prepared, and all the logic of the web app ready, we need to prepare the view (.jsp files) that we will show to the users.</w:t>
+      </w:r>
+    </w:p>
+    <w:p>
+      <w:pPr>
+        <w:pStyle w:val="Prrafodelista"/>
+        <w:ind w:left="360"/>
+        <w:rPr>
+          <w:lang w:val="en-GB"/>
+        </w:rPr>
+      </w:pPr>
+    </w:p>
+    <w:p>
+      <w:pPr>
+        <w:pStyle w:val="Prrafodelista"/>
+        <w:numPr>
+          <w:ilvl w:val="0"/>
+          <w:numId w:val="4"/>
+        </w:numPr>
+        <w:rPr>
+          <w:lang w:val="en-GB"/>
+        </w:rPr>
+      </w:pPr>
+      <w:r>
+        <w:rPr>
+          <w:lang w:val="en-GB"/>
+        </w:rPr>
+        <w:t>We need to code all the .jsp files with all the views needed for the correct using of the web app</w:t>
+      </w:r>
+    </w:p>
+    <w:p>
+      <w:pPr>
+        <w:pStyle w:val="Prrafodelista"/>
+        <w:numPr>
+          <w:ilvl w:val="0"/>
+          <w:numId w:val="4"/>
+        </w:numPr>
+        <w:rPr>
+          <w:lang w:val="en-GB"/>
+        </w:rPr>
+      </w:pPr>
+      <w:r>
+        <w:rPr>
+          <w:lang w:val="en-GB"/>
+        </w:rPr>
+        <w:t>Test the usability of the website, checking if all the requirements are correctly implemented:</w:t>
+      </w:r>
+    </w:p>
+    <w:p>
+      <w:pPr>
+        <w:pStyle w:val="Prrafodelista"/>
+        <w:numPr>
+          <w:ilvl w:val="1"/>
+          <w:numId w:val="4"/>
+        </w:numPr>
+        <w:rPr>
+          <w:lang w:val="en-GB"/>
+        </w:rPr>
+      </w:pPr>
+      <w:r>
+        <w:rPr>
+          <w:lang w:val="en-GB"/>
+        </w:rPr>
+        <w:lastRenderedPageBreak/>
+        <w:t>A search form in the homepage to allow entry of travel details, like the date of travel, source, destination, and the number of persons.</w:t>
+      </w:r>
+    </w:p>
+    <w:p>
+      <w:pPr>
+        <w:pStyle w:val="Prrafodelista"/>
+        <w:numPr>
+          <w:ilvl w:val="1"/>
+          <w:numId w:val="4"/>
+        </w:numPr>
+        <w:rPr>
+          <w:lang w:val="en-GB"/>
+        </w:rPr>
+      </w:pPr>
+      <w:r>
+        <w:rPr>
+          <w:lang w:val="en-GB"/>
+        </w:rPr>
+        <w:t>Based on the travel details entered, it will show the available flights with their ticket prices.</w:t>
+      </w:r>
+    </w:p>
+    <w:p>
+      <w:pPr>
+        <w:pStyle w:val="Prrafodelista"/>
+        <w:numPr>
+          <w:ilvl w:val="1"/>
+          <w:numId w:val="4"/>
+        </w:numPr>
+        <w:rPr>
+          <w:lang w:val="en-GB"/>
+        </w:rPr>
+      </w:pPr>
+      <w:r>
+        <w:rPr>
+          <w:lang w:val="en-GB"/>
+        </w:rPr>
+        <w:t xml:space="preserve">Once a person selects a flight to book, they will be taken to a register page where they must fill in their personal details. In the next page, they are shown the flight details of the flight that they are booking, and the payment is done via a dummy payment gateway. On completion of the payment, they are shown a confirmation page with the details of the booking.   </w:t>
+      </w:r>
+    </w:p>
+    <w:p>
+      <w:pPr>
+        <w:pStyle w:val="Prrafodelista"/>
+        <w:numPr>
+          <w:ilvl w:val="1"/>
+          <w:numId w:val="4"/>
+        </w:numPr>
+        <w:rPr>
+          <w:lang w:val="en-GB"/>
+        </w:rPr>
+      </w:pPr>
+      <w:r>
+        <w:rPr>
+          <w:lang w:val="en-GB"/>
+        </w:rPr>
+        <w:t>An admin login page where the admin can change the password after login, if he wishes</w:t>
+      </w:r>
+    </w:p>
+    <w:p>
+      <w:pPr>
+        <w:pStyle w:val="Prrafodelista"/>
+        <w:numPr>
+          <w:ilvl w:val="1"/>
+          <w:numId w:val="4"/>
+        </w:numPr>
+        <w:rPr>
+          <w:lang w:val="en-GB"/>
+        </w:rPr>
+      </w:pPr>
+      <w:r>
+        <w:rPr>
+          <w:lang w:val="en-GB"/>
+        </w:rPr>
+        <w:t>A master list of places for source and destination</w:t>
+      </w:r>
+    </w:p>
+    <w:p>
+      <w:pPr>
+        <w:pStyle w:val="Prrafodelista"/>
+        <w:numPr>
+          <w:ilvl w:val="1"/>
+          <w:numId w:val="4"/>
+        </w:numPr>
+        <w:rPr>
+          <w:lang w:val="en-GB"/>
+        </w:rPr>
+      </w:pPr>
+      <w:r>
+        <w:rPr>
+          <w:lang w:val="en-GB"/>
+        </w:rPr>
+        <w:t>A master list of airlines</w:t>
+      </w:r>
+    </w:p>
+    <w:p>
+      <w:pPr>
+        <w:pStyle w:val="Prrafodelista"/>
+        <w:numPr>
+          <w:ilvl w:val="1"/>
+          <w:numId w:val="4"/>
+        </w:numPr>
+        <w:rPr>
+          <w:lang w:val="en-GB"/>
+        </w:rPr>
+      </w:pPr>
+      <w:r>
+        <w:rPr>
+          <w:lang w:val="en-GB"/>
+        </w:rPr>
+        <w:t>A list of flights where each flight has a source, destination, airline, and ticket price</w:t>
+      </w:r>
+    </w:p>
+    <w:p>
+      <w:pPr>
+        <w:pStyle w:val="Prrafodelista"/>
+        <w:numPr>
+          <w:ilvl w:val="0"/>
+          <w:numId w:val="4"/>
+        </w:numPr>
+        <w:rPr>
+          <w:lang w:val="en-GB"/>
+        </w:rPr>
+      </w:pPr>
+      <w:r>
+        <w:rPr>
+          <w:lang w:val="en-GB"/>
+        </w:rPr>
+        <w:t>Upload the application to production</w:t>
+      </w:r>
     </w:p>
     <w:p>
       <w:pPr>
@@ -358,6 +665,13 @@
           <w:lang w:val="en-GB"/>
         </w:rPr>
       </w:pPr>
+    </w:p>
+    <w:p>
+      <w:pPr>
+        <w:rPr>
+          <w:lang w:val="en-GB"/>
+        </w:rPr>
+      </w:pPr>
       <w:r>
         <w:rPr>
           <w:lang w:val="en-GB"/>
@@ -383,15 +697,12 @@
           <w:lang w:val="en-GB"/>
         </w:rPr>
       </w:pPr>
-      <w:hyperlink r:id="rId5" w:history="1">
-        <w:r>
-          <w:rPr>
-            <w:rStyle w:val="Hipervnculo"/>
-            <w:lang w:val="en-GB"/>
-          </w:rPr>
-          <w:t>https://github.com/FranciscoGP-telco/LockedMe.com</w:t>
-        </w:r>
-      </w:hyperlink>
+      <w:r>
+        <w:rPr>
+          <w:lang w:val="en-GB"/>
+        </w:rPr>
+        <w:t>https://github.com/FranciscoGP-telco/FlyAway</w:t>
+      </w:r>
     </w:p>
     <w:p>
       <w:pPr>
@@ -703,6 +1014,92 @@
       </w:rPr>
     </w:lvl>
   </w:abstractNum>
+  <w:abstractNum w:abstractNumId="3" w15:restartNumberingAfterBreak="0">
+    <w:nsid w:val="76283D98"/>
+    <w:multiLevelType w:val="hybridMultilevel"/>
+    <w:tmpl w:val="7FBCE93E"/>
+    <w:lvl w:ilvl="0" w:tplc="0C0A000F">
+      <w:start w:val="1"/>
+      <w:numFmt w:val="decimal"/>
+      <w:lvlText w:val="%1."/>
+      <w:lvlJc w:val="left"/>
+      <w:pPr>
+        <w:ind w:left="720" w:hanging="360"/>
+      </w:pPr>
+    </w:lvl>
+    <w:lvl w:ilvl="1" w:tplc="0C0A0019">
+      <w:start w:val="1"/>
+      <w:numFmt w:val="lowerLetter"/>
+      <w:lvlText w:val="%2."/>
+      <w:lvlJc w:val="left"/>
+      <w:pPr>
+        <w:ind w:left="1440" w:hanging="360"/>
+      </w:pPr>
+    </w:lvl>
+    <w:lvl w:ilvl="2" w:tplc="0C0A001B" w:tentative="1">
+      <w:start w:val="1"/>
+      <w:numFmt w:val="lowerRoman"/>
+      <w:lvlText w:val="%3."/>
+      <w:lvlJc w:val="right"/>
+      <w:pPr>
+        <w:ind w:left="2160" w:hanging="180"/>
+      </w:pPr>
+    </w:lvl>
+    <w:lvl w:ilvl="3" w:tplc="0C0A000F" w:tentative="1">
+      <w:start w:val="1"/>
+      <w:numFmt w:val="decimal"/>
+      <w:lvlText w:val="%4."/>
+      <w:lvlJc w:val="left"/>
+      <w:pPr>
+        <w:ind w:left="2880" w:hanging="360"/>
+      </w:pPr>
+    </w:lvl>
+    <w:lvl w:ilvl="4" w:tplc="0C0A0019" w:tentative="1">
+      <w:start w:val="1"/>
+      <w:numFmt w:val="lowerLetter"/>
+      <w:lvlText w:val="%5."/>
+      <w:lvlJc w:val="left"/>
+      <w:pPr>
+        <w:ind w:left="3600" w:hanging="360"/>
+      </w:pPr>
+    </w:lvl>
+    <w:lvl w:ilvl="5" w:tplc="0C0A001B" w:tentative="1">
+      <w:start w:val="1"/>
+      <w:numFmt w:val="lowerRoman"/>
+      <w:lvlText w:val="%6."/>
+      <w:lvlJc w:val="right"/>
+      <w:pPr>
+        <w:ind w:left="4320" w:hanging="180"/>
+      </w:pPr>
+    </w:lvl>
+    <w:lvl w:ilvl="6" w:tplc="0C0A000F" w:tentative="1">
+      <w:start w:val="1"/>
+      <w:numFmt w:val="decimal"/>
+      <w:lvlText w:val="%7."/>
+      <w:lvlJc w:val="left"/>
+      <w:pPr>
+        <w:ind w:left="5040" w:hanging="360"/>
+      </w:pPr>
+    </w:lvl>
+    <w:lvl w:ilvl="7" w:tplc="0C0A0019" w:tentative="1">
+      <w:start w:val="1"/>
+      <w:numFmt w:val="lowerLetter"/>
+      <w:lvlText w:val="%8."/>
+      <w:lvlJc w:val="left"/>
+      <w:pPr>
+        <w:ind w:left="5760" w:hanging="360"/>
+      </w:pPr>
+    </w:lvl>
+    <w:lvl w:ilvl="8" w:tplc="0C0A001B" w:tentative="1">
+      <w:start w:val="1"/>
+      <w:numFmt w:val="lowerRoman"/>
+      <w:lvlText w:val="%9."/>
+      <w:lvlJc w:val="right"/>
+      <w:pPr>
+        <w:ind w:left="6480" w:hanging="180"/>
+      </w:pPr>
+    </w:lvl>
+  </w:abstractNum>
   <w:num w:numId="1">
     <w:abstractNumId w:val="2"/>
   </w:num>
@@ -711,6 +1108,9 @@
   </w:num>
   <w:num w:numId="3">
     <w:abstractNumId w:val="0"/>
+  </w:num>
+  <w:num w:numId="4">
+    <w:abstractNumId w:val="3"/>
   </w:num>
 </w:numbering>
 </file>

</xml_diff>